<commit_message>
Actualizando la lista de los archivos leidos
</commit_message>
<xml_diff>
--- a/Gradle/Links de lecturas y videos.docx
+++ b/Gradle/Links de lecturas y videos.docx
@@ -15,12 +15,72 @@
     <w:p/>
     <w:p/>
     <w:p>
+      <w:hyperlink r:id="rId6" w:history="1">
+        <w:r>
+          <w:rPr>
+            <w:rStyle w:val="Hipervnculo"/>
+          </w:rPr>
+          <w:t>https://www.genbetadev.com/herramientas/por-que-deberias-pensar-en-gradle-3-0-como-sustituto-de-maven</w:t>
+        </w:r>
+      </w:hyperlink>
+    </w:p>
+    <w:p/>
+    <w:p/>
+    <w:p>
+      <w:hyperlink r:id="rId7" w:history="1">
+        <w:r>
+          <w:rPr>
+            <w:rStyle w:val="Hipervnculo"/>
+          </w:rPr>
+          <w:t>http://www.w3ii.com/es/gradle/gradle_build_a_java_project.html</w:t>
+        </w:r>
+      </w:hyperlink>
+    </w:p>
+    <w:p/>
+    <w:p/>
+    <w:p>
+      <w:hyperlink r:id="rId8" w:history="1">
+        <w:r>
+          <w:rPr>
+            <w:rStyle w:val="Hipervnculo"/>
+          </w:rPr>
+          <w:t>https://www.youtube.com/watch?v=rz1nSTZUmHo#t=0.101744</w:t>
+        </w:r>
+      </w:hyperlink>
+    </w:p>
+    <w:p/>
+    <w:p/>
+    <w:p>
+      <w:hyperlink r:id="rId9" w:history="1">
+        <w:r>
+          <w:rPr>
+            <w:rStyle w:val="Hipervnculo"/>
+          </w:rPr>
+          <w:t>https://spring.io/guides/gs/gradle/</w:t>
+        </w:r>
+      </w:hyperlink>
+    </w:p>
+    <w:p/>
+    <w:p>
+      <w:hyperlink r:id="rId10" w:history="1">
+        <w:r>
+          <w:rPr>
+            <w:rStyle w:val="Hipervnculo"/>
+          </w:rPr>
+          <w:t>http://www.arquitecturajava.com/que-es-gradle/</w:t>
+        </w:r>
+      </w:hyperlink>
+    </w:p>
+    <w:p/>
+    <w:p>
       <w:r>
         <w:t>https://www.genbetadev.com/herramientas/por-que-deberias-pensar-en-gradle-3-0-como-sustituto-de-maven</w:t>
       </w:r>
       <w:bookmarkStart w:id="0" w:name="_GoBack"/>
       <w:bookmarkEnd w:id="0"/>
     </w:p>
+    <w:p/>
+    <w:p/>
     <w:sectPr>
       <w:pgSz w:w="12240" w:h="15840"/>
       <w:pgMar w:top="1417" w:right="1701" w:bottom="1417" w:left="1701" w:header="708" w:footer="708" w:gutter="0"/>

</xml_diff>

<commit_message>
Actualizando la lista de los archivos leidos y videos
</commit_message>
<xml_diff>
--- a/Gradle/Links de lecturas y videos.docx
+++ b/Gradle/Links de lecturas y videos.docx
@@ -13,7 +13,6 @@
       </w:hyperlink>
     </w:p>
     <w:p/>
-    <w:p/>
     <w:p>
       <w:hyperlink r:id="rId6" w:history="1">
         <w:r>
@@ -24,7 +23,6 @@
         </w:r>
       </w:hyperlink>
     </w:p>
-    <w:p/>
     <w:p/>
     <w:p>
       <w:hyperlink r:id="rId7" w:history="1">
@@ -37,7 +35,6 @@
       </w:hyperlink>
     </w:p>
     <w:p/>
-    <w:p/>
     <w:p>
       <w:hyperlink r:id="rId8" w:history="1">
         <w:r>
@@ -48,7 +45,6 @@
         </w:r>
       </w:hyperlink>
     </w:p>
-    <w:p/>
     <w:p/>
     <w:p>
       <w:hyperlink r:id="rId9" w:history="1">
@@ -74,7 +70,7 @@
     <w:p/>
     <w:p>
       <w:r>
-        <w:t>https://www.genbetadev.com/herramientas/por-que-deberias-pensar-en-gradle-3-0-como-sustituto-de-maven</w:t>
+        <w:t>http://www.aprendiendodeandroidymas.com/2013/07/que-es-gradle.html</w:t>
       </w:r>
       <w:bookmarkStart w:id="0" w:name="_GoBack"/>
       <w:bookmarkEnd w:id="0"/>

</xml_diff>